<commit_message>
updted desgin pattern detauls
</commit_message>
<xml_diff>
--- a/java-hashmap-example/java-hashmap.docx
+++ b/java-hashmap-example/java-hashmap.docx
@@ -511,14 +511,18 @@
         </w:numPr>
         <w:rPr>
           <w:rFonts w:cstheme="minorHAnsi"/>
-          <w:sz w:val="16"/>
-          <w:szCs w:val="16"/>
-          <w:lang w:val="en-US"/>
-        </w:rPr>
-      </w:pPr>
-      <w:r>
-        <w:rPr>
-          <w:rFonts w:cstheme="minorHAnsi"/>
+          <w:b/>
+          <w:bCs/>
+          <w:sz w:val="16"/>
+          <w:szCs w:val="16"/>
+          <w:lang w:val="en-US"/>
+        </w:rPr>
+      </w:pPr>
+      <w:r>
+        <w:rPr>
+          <w:rFonts w:cstheme="minorHAnsi"/>
+          <w:b/>
+          <w:bCs/>
           <w:sz w:val="16"/>
           <w:szCs w:val="16"/>
           <w:lang w:val="en-US"/>
@@ -528,6 +532,8 @@
       <w:r>
         <w:rPr>
           <w:rFonts w:cstheme="minorHAnsi"/>
+          <w:b/>
+          <w:bCs/>
           <w:sz w:val="16"/>
           <w:szCs w:val="16"/>
           <w:lang w:val="en-US"/>
@@ -537,6 +543,8 @@
       <w:r>
         <w:rPr>
           <w:rFonts w:cstheme="minorHAnsi"/>
+          <w:b/>
+          <w:bCs/>
           <w:sz w:val="16"/>
           <w:szCs w:val="16"/>
           <w:lang w:val="en-US"/>
@@ -546,6 +554,8 @@
       <w:r>
         <w:rPr>
           <w:rFonts w:cstheme="minorHAnsi"/>
+          <w:b/>
+          <w:bCs/>
           <w:sz w:val="16"/>
           <w:szCs w:val="16"/>
           <w:lang w:val="en-US"/>
@@ -555,6 +565,8 @@
       <w:r>
         <w:rPr>
           <w:rFonts w:cstheme="minorHAnsi"/>
+          <w:b/>
+          <w:bCs/>
           <w:sz w:val="16"/>
           <w:szCs w:val="16"/>
           <w:lang w:val="en-US"/>
@@ -1394,6 +1406,7 @@
         </w:rPr>
         <w:t xml:space="preserve"> always has </w:t>
       </w:r>
+      <w:proofErr w:type="spellStart"/>
       <w:proofErr w:type="gramStart"/>
       <w:r>
         <w:rPr>
@@ -1404,6 +1417,7 @@
         </w:rPr>
         <w:t>a</w:t>
       </w:r>
+      <w:proofErr w:type="spellEnd"/>
       <w:proofErr w:type="gramEnd"/>
       <w:r>
         <w:rPr>

</xml_diff>